<commit_message>
links to data dictionaries and footnotes added
</commit_message>
<xml_diff>
--- a/Thomas Zucker-Scharff Milestone 1 DX699 report - NC.docx
+++ b/Thomas Zucker-Scharff Milestone 1 DX699 report - NC.docx
@@ -48,6 +48,13 @@
       <w:r>
         <w:rPr>
           <w:rFonts w:ascii="Times New Roman" w:hAnsi="Times New Roman" w:cs="Times New Roman"/>
+          <w:noProof/>
+        </w:rPr>
+        <w:t xml:space="preserve"> </w:t>
+      </w:r>
+      <w:r>
+        <w:rPr>
+          <w:rFonts w:ascii="Times New Roman" w:hAnsi="Times New Roman" w:cs="Times New Roman"/>
         </w:rPr>
         <w:t>dataset</w:t>
       </w:r>
@@ -115,14 +122,44 @@
         <w:rPr>
           <w:rFonts w:ascii="Times New Roman" w:hAnsi="Times New Roman" w:cs="Times New Roman"/>
         </w:rPr>
-        <w:t>siteID</w:t>
+        <w:t>S</w:t>
+      </w:r>
+      <w:r>
+        <w:rPr>
+          <w:rFonts w:ascii="Times New Roman" w:hAnsi="Times New Roman" w:cs="Times New Roman"/>
+        </w:rPr>
+        <w:t>ite</w:t>
+      </w:r>
+      <w:r>
+        <w:rPr>
+          <w:rFonts w:ascii="Times New Roman" w:hAnsi="Times New Roman" w:cs="Times New Roman"/>
+        </w:rPr>
+        <w:t>_</w:t>
+      </w:r>
+      <w:r>
+        <w:rPr>
+          <w:rFonts w:ascii="Times New Roman" w:hAnsi="Times New Roman" w:cs="Times New Roman"/>
+        </w:rPr>
+        <w:t>ID</w:t>
       </w:r>
       <w:proofErr w:type="spellEnd"/>
       <w:r>
         <w:rPr>
           <w:rFonts w:ascii="Times New Roman" w:hAnsi="Times New Roman" w:cs="Times New Roman"/>
         </w:rPr>
-        <w:t xml:space="preserve"> that is of the integer type</w:t>
+        <w:t xml:space="preserve"> </w:t>
+      </w:r>
+      <w:r>
+        <w:rPr>
+          <w:rFonts w:ascii="Times New Roman" w:hAnsi="Times New Roman" w:cs="Times New Roman"/>
+        </w:rPr>
+        <w:t xml:space="preserve">field </w:t>
+      </w:r>
+      <w:r>
+        <w:rPr>
+          <w:rFonts w:ascii="Times New Roman" w:hAnsi="Times New Roman" w:cs="Times New Roman"/>
+        </w:rPr>
+        <w:t>that is of the integer type</w:t>
       </w:r>
       <w:r>
         <w:rPr>
@@ -189,13 +226,38 @@
         <w:rPr>
           <w:rFonts w:ascii="Times New Roman" w:hAnsi="Times New Roman" w:cs="Times New Roman"/>
         </w:rPr>
-        <w:t xml:space="preserve">. The second is a student </w:t>
-      </w:r>
-      <w:r>
-        <w:rPr>
-          <w:rFonts w:ascii="Times New Roman" w:hAnsi="Times New Roman" w:cs="Times New Roman"/>
-        </w:rPr>
-        <w:t xml:space="preserve">tuition dataset  </w:t>
+        <w:t xml:space="preserve">. The second is a </w:t>
+      </w:r>
+      <w:r>
+        <w:rPr>
+          <w:rFonts w:ascii="Times New Roman" w:hAnsi="Times New Roman" w:cs="Times New Roman"/>
+        </w:rPr>
+        <w:t>St</w:t>
+      </w:r>
+      <w:r>
+        <w:rPr>
+          <w:rFonts w:ascii="Times New Roman" w:hAnsi="Times New Roman" w:cs="Times New Roman"/>
+        </w:rPr>
+        <w:t xml:space="preserve">udent </w:t>
+      </w:r>
+      <w:r>
+        <w:rPr>
+          <w:rFonts w:ascii="Times New Roman" w:hAnsi="Times New Roman" w:cs="Times New Roman"/>
+        </w:rPr>
+        <w:t>T</w:t>
+      </w:r>
+      <w:r>
+        <w:rPr>
+          <w:rFonts w:ascii="Times New Roman" w:hAnsi="Times New Roman" w:cs="Times New Roman"/>
+        </w:rPr>
+        <w:t xml:space="preserve">uition </w:t>
+      </w:r>
+      <w:proofErr w:type="gramStart"/>
+      <w:r>
+        <w:rPr>
+          <w:rFonts w:ascii="Times New Roman" w:hAnsi="Times New Roman" w:cs="Times New Roman"/>
+        </w:rPr>
+        <w:t xml:space="preserve">dataset  </w:t>
       </w:r>
       <w:r>
         <w:rPr>
@@ -205,6 +267,7 @@
         <w:t>(</w:t>
       </w:r>
       <w:proofErr w:type="spellStart"/>
+      <w:proofErr w:type="gramEnd"/>
       <w:r>
         <w:t>IPEDS_Education</w:t>
       </w:r>
@@ -223,7 +286,27 @@
         <w:rPr>
           <w:rFonts w:ascii="Times New Roman" w:hAnsi="Times New Roman" w:cs="Times New Roman"/>
         </w:rPr>
-        <w:t xml:space="preserve"> which is made up primarily of numeric data, Boolean fields (2- or 4-year institution), with some string data</w:t>
+        <w:t xml:space="preserve"> which is made up primarily of numeric data, </w:t>
+      </w:r>
+      <w:proofErr w:type="spellStart"/>
+      <w:r>
+        <w:rPr>
+          <w:rFonts w:ascii="Times New Roman" w:hAnsi="Times New Roman" w:cs="Times New Roman"/>
+        </w:rPr>
+        <w:t>b</w:t>
+      </w:r>
+      <w:r>
+        <w:rPr>
+          <w:rFonts w:ascii="Times New Roman" w:hAnsi="Times New Roman" w:cs="Times New Roman"/>
+        </w:rPr>
+        <w:t>oolean</w:t>
+      </w:r>
+      <w:proofErr w:type="spellEnd"/>
+      <w:r>
+        <w:rPr>
+          <w:rFonts w:ascii="Times New Roman" w:hAnsi="Times New Roman" w:cs="Times New Roman"/>
+        </w:rPr>
+        <w:t xml:space="preserve"> fields (2- or 4-year institution), with some string data</w:t>
       </w:r>
       <w:r>
         <w:rPr>
@@ -358,26 +441,28 @@
         <mc:AlternateContent>
           <mc:Choice Requires="wps">
             <w:drawing>
-              <wp:anchor distT="0" distB="0" distL="114300" distR="114300" simplePos="0" relativeHeight="251667456" behindDoc="1" locked="0" layoutInCell="1" allowOverlap="1" wp14:anchorId="49738BBA" wp14:editId="70C442AC">
+              <wp:anchor distT="0" distB="0" distL="114300" distR="114300" simplePos="0" relativeHeight="251670528" behindDoc="1" locked="0" layoutInCell="1" allowOverlap="1" wp14:anchorId="343EB41A" wp14:editId="770F6956">
                 <wp:simplePos x="0" y="0"/>
                 <wp:positionH relativeFrom="column">
-                  <wp:posOffset>2242185</wp:posOffset>
+                  <wp:posOffset>4434205</wp:posOffset>
                 </wp:positionH>
                 <wp:positionV relativeFrom="paragraph">
-                  <wp:posOffset>3625215</wp:posOffset>
+                  <wp:posOffset>3598545</wp:posOffset>
                 </wp:positionV>
-                <wp:extent cx="1327785" cy="179705"/>
-                <wp:effectExtent l="0" t="0" r="5715" b="0"/>
+                <wp:extent cx="996950" cy="154305"/>
+                <wp:effectExtent l="0" t="0" r="6350" b="0"/>
                 <wp:wrapTight wrapText="bothSides">
                   <wp:wrapPolygon edited="0">
                     <wp:start x="0" y="0"/>
-                    <wp:lineTo x="0" y="19845"/>
-                    <wp:lineTo x="21486" y="19845"/>
-                    <wp:lineTo x="21486" y="0"/>
+                    <wp:lineTo x="0" y="19556"/>
+                    <wp:lineTo x="21462" y="19556"/>
+                    <wp:lineTo x="21462" y="0"/>
                     <wp:lineTo x="0" y="0"/>
                   </wp:wrapPolygon>
                 </wp:wrapTight>
-                <wp:docPr id="1953229544" name="Text Box 1"/>
+                <wp:docPr id="974827757" name="Text Box 1">
+                  <a:hlinkClick xmlns:a="http://schemas.openxmlformats.org/drawingml/2006/main" r:id="rId8"/>
+                </wp:docPr>
                 <wp:cNvGraphicFramePr/>
                 <a:graphic xmlns:a="http://schemas.openxmlformats.org/drawingml/2006/main">
                   <a:graphicData uri="http://schemas.microsoft.com/office/word/2010/wordprocessingShape">
@@ -386,7 +471,7 @@
                       <wps:spPr>
                         <a:xfrm>
                           <a:off x="0" y="0"/>
-                          <a:ext cx="1327785" cy="179705"/>
+                          <a:ext cx="996950" cy="154305"/>
                         </a:xfrm>
                         <a:prstGeom prst="rect">
                           <a:avLst/>
@@ -408,7 +493,10 @@
                               </w:rPr>
                             </w:pPr>
                             <w:r>
-                              <w:t>Healthcare procedures</w:t>
+                              <w:t>NPN C</w:t>
+                            </w:r>
+                            <w:r>
+                              <w:t xml:space="preserve"> Dictionary</w:t>
                             </w:r>
                           </w:p>
                         </w:txbxContent>
@@ -433,11 +521,12 @@
           </mc:Choice>
           <mc:Fallback>
             <w:pict>
-              <v:shapetype w14:anchorId="49738BBA" id="_x0000_t202" coordsize="21600,21600" o:spt="202" path="m,l,21600r21600,l21600,xe">
+              <v:shapetype w14:anchorId="343EB41A" id="_x0000_t202" coordsize="21600,21600" o:spt="202" path="m,l,21600r21600,l21600,xe">
                 <v:stroke joinstyle="miter"/>
                 <v:path gradientshapeok="t" o:connecttype="rect"/>
               </v:shapetype>
-              <v:shape id="Text Box 1" o:spid="_x0000_s1026" type="#_x0000_t202" style="position:absolute;margin-left:176.55pt;margin-top:285.45pt;width:104.55pt;height:14.15pt;z-index:-251649024;visibility:visible;mso-wrap-style:square;mso-width-percent:0;mso-height-percent:0;mso-wrap-distance-left:9pt;mso-wrap-distance-top:0;mso-wrap-distance-right:9pt;mso-wrap-distance-bottom:0;mso-position-horizontal:absolute;mso-position-horizontal-relative:text;mso-position-vertical:absolute;mso-position-vertical-relative:text;mso-width-percent:0;mso-height-percent:0;mso-width-relative:margin;mso-height-relative:margin;v-text-anchor:top" o:gfxdata="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" stroked="f">
+              <v:shape id="Text Box 1" o:spid="_x0000_s1026" type="#_x0000_t202" href="#NPNC_Appendix_Link" style="position:absolute;margin-left:349.15pt;margin-top:283.35pt;width:78.5pt;height:12.15pt;z-index:-251645952;visibility:visible;mso-wrap-style:square;mso-width-percent:0;mso-height-percent:0;mso-wrap-distance-left:9pt;mso-wrap-distance-top:0;mso-wrap-distance-right:9pt;mso-wrap-distance-bottom:0;mso-position-horizontal:absolute;mso-position-horizontal-relative:text;mso-position-vertical:absolute;mso-position-vertical-relative:text;mso-width-percent:0;mso-height-percent:0;mso-width-relative:margin;mso-height-relative:margin;v-text-anchor:top" o:gfxdata="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" o:button="t" stroked="f">
+                <v:fill o:detectmouseclick="t"/>
                 <v:textbox inset="0,0,0,0">
                   <w:txbxContent>
                     <w:p>
@@ -448,7 +537,10 @@
                         </w:rPr>
                       </w:pPr>
                       <w:r>
-                        <w:t>Healthcare procedures</w:t>
+                        <w:t>NPN C</w:t>
+                      </w:r>
+                      <w:r>
+                        <w:t xml:space="preserve"> Dictionary</w:t>
                       </w:r>
                     </w:p>
                   </w:txbxContent>
@@ -466,26 +558,26 @@
         <mc:AlternateContent>
           <mc:Choice Requires="wps">
             <w:drawing>
-              <wp:anchor distT="0" distB="0" distL="114300" distR="114300" simplePos="0" relativeHeight="251670528" behindDoc="1" locked="0" layoutInCell="1" allowOverlap="1" wp14:anchorId="343EB41A" wp14:editId="64900769">
+              <wp:anchor distT="0" distB="0" distL="114300" distR="114300" simplePos="0" relativeHeight="251667456" behindDoc="1" locked="0" layoutInCell="1" allowOverlap="1" wp14:anchorId="49738BBA" wp14:editId="673554DB">
                 <wp:simplePos x="0" y="0"/>
                 <wp:positionH relativeFrom="column">
-                  <wp:posOffset>4706620</wp:posOffset>
+                  <wp:posOffset>2007235</wp:posOffset>
                 </wp:positionH>
                 <wp:positionV relativeFrom="paragraph">
-                  <wp:posOffset>3598545</wp:posOffset>
+                  <wp:posOffset>3622675</wp:posOffset>
                 </wp:positionV>
-                <wp:extent cx="457200" cy="154305"/>
+                <wp:extent cx="1731010" cy="179705"/>
                 <wp:effectExtent l="0" t="0" r="0" b="0"/>
                 <wp:wrapTight wrapText="bothSides">
                   <wp:wrapPolygon edited="0">
                     <wp:start x="0" y="0"/>
-                    <wp:lineTo x="0" y="19556"/>
-                    <wp:lineTo x="21000" y="19556"/>
-                    <wp:lineTo x="21000" y="0"/>
+                    <wp:lineTo x="0" y="19845"/>
+                    <wp:lineTo x="21394" y="19845"/>
+                    <wp:lineTo x="21394" y="0"/>
                     <wp:lineTo x="0" y="0"/>
                   </wp:wrapPolygon>
                 </wp:wrapTight>
-                <wp:docPr id="974827757" name="Text Box 1"/>
+                <wp:docPr id="1953229544" name="Text Box 1"/>
                 <wp:cNvGraphicFramePr/>
                 <a:graphic xmlns:a="http://schemas.openxmlformats.org/drawingml/2006/main">
                   <a:graphicData uri="http://schemas.microsoft.com/office/word/2010/wordprocessingShape">
@@ -494,7 +586,7 @@
                       <wps:spPr>
                         <a:xfrm>
                           <a:off x="0" y="0"/>
-                          <a:ext cx="457200" cy="154305"/>
+                          <a:ext cx="1731010" cy="179705"/>
                         </a:xfrm>
                         <a:prstGeom prst="rect">
                           <a:avLst/>
@@ -516,7 +608,10 @@
                               </w:rPr>
                             </w:pPr>
                             <w:r>
-                              <w:t>NPN C</w:t>
+                              <w:t>Healthcare procedures</w:t>
+                            </w:r>
+                            <w:r>
+                              <w:t xml:space="preserve"> </w:t>
                             </w:r>
                           </w:p>
                         </w:txbxContent>
@@ -541,7 +636,7 @@
           </mc:Choice>
           <mc:Fallback>
             <w:pict>
-              <v:shape w14:anchorId="343EB41A" id="_x0000_s1027" type="#_x0000_t202" style="position:absolute;margin-left:370.6pt;margin-top:283.35pt;width:36pt;height:12.15pt;z-index:-251645952;visibility:visible;mso-wrap-style:square;mso-width-percent:0;mso-height-percent:0;mso-wrap-distance-left:9pt;mso-wrap-distance-top:0;mso-wrap-distance-right:9pt;mso-wrap-distance-bottom:0;mso-position-horizontal:absolute;mso-position-horizontal-relative:text;mso-position-vertical:absolute;mso-position-vertical-relative:text;mso-width-percent:0;mso-height-percent:0;mso-width-relative:margin;mso-height-relative:margin;v-text-anchor:top" o:gfxdata="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" stroked="f">
+              <v:shape w14:anchorId="49738BBA" id="_x0000_s1027" type="#_x0000_t202" style="position:absolute;margin-left:158.05pt;margin-top:285.25pt;width:136.3pt;height:14.15pt;z-index:-251649024;visibility:visible;mso-wrap-style:square;mso-width-percent:0;mso-height-percent:0;mso-wrap-distance-left:9pt;mso-wrap-distance-top:0;mso-wrap-distance-right:9pt;mso-wrap-distance-bottom:0;mso-position-horizontal:absolute;mso-position-horizontal-relative:text;mso-position-vertical:absolute;mso-position-vertical-relative:text;mso-width-percent:0;mso-height-percent:0;mso-width-relative:margin;mso-height-relative:margin;v-text-anchor:top" o:gfxdata="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" stroked="f">
                 <v:textbox inset="0,0,0,0">
                   <w:txbxContent>
                     <w:p>
@@ -552,7 +647,361 @@
                         </w:rPr>
                       </w:pPr>
                       <w:r>
-                        <w:t>NPN C</w:t>
+                        <w:t>Healthcare procedures</w:t>
+                      </w:r>
+                      <w:r>
+                        <w:t xml:space="preserve"> </w:t>
+                      </w:r>
+                    </w:p>
+                  </w:txbxContent>
+                </v:textbox>
+                <w10:wrap type="tight"/>
+              </v:shape>
+            </w:pict>
+          </mc:Fallback>
+        </mc:AlternateContent>
+      </w:r>
+      <w:r>
+        <w:rPr>
+          <w:noProof/>
+        </w:rPr>
+        <mc:AlternateContent>
+          <mc:Choice Requires="wps">
+            <w:drawing>
+              <wp:anchor distT="0" distB="0" distL="114300" distR="114300" simplePos="0" relativeHeight="251665408" behindDoc="1" locked="0" layoutInCell="1" allowOverlap="1" wp14:anchorId="048966E1" wp14:editId="4B2B1EC3">
+                <wp:simplePos x="0" y="0"/>
+                <wp:positionH relativeFrom="column">
+                  <wp:posOffset>4417868</wp:posOffset>
+                </wp:positionH>
+                <wp:positionV relativeFrom="paragraph">
+                  <wp:posOffset>2068675</wp:posOffset>
+                </wp:positionV>
+                <wp:extent cx="985520" cy="151130"/>
+                <wp:effectExtent l="0" t="0" r="5080" b="1270"/>
+                <wp:wrapTight wrapText="bothSides">
+                  <wp:wrapPolygon edited="0">
+                    <wp:start x="0" y="0"/>
+                    <wp:lineTo x="0" y="19966"/>
+                    <wp:lineTo x="21433" y="19966"/>
+                    <wp:lineTo x="21433" y="0"/>
+                    <wp:lineTo x="0" y="0"/>
+                  </wp:wrapPolygon>
+                </wp:wrapTight>
+                <wp:docPr id="344241266" name="Text Box 1">
+                  <a:hlinkClick xmlns:a="http://schemas.openxmlformats.org/drawingml/2006/main" r:id="rId9"/>
+                </wp:docPr>
+                <wp:cNvGraphicFramePr/>
+                <a:graphic xmlns:a="http://schemas.openxmlformats.org/drawingml/2006/main">
+                  <a:graphicData uri="http://schemas.microsoft.com/office/word/2010/wordprocessingShape">
+                    <wps:wsp>
+                      <wps:cNvSpPr txBox="1"/>
+                      <wps:spPr>
+                        <a:xfrm>
+                          <a:off x="0" y="0"/>
+                          <a:ext cx="985520" cy="151130"/>
+                        </a:xfrm>
+                        <a:prstGeom prst="rect">
+                          <a:avLst/>
+                        </a:prstGeom>
+                        <a:solidFill>
+                          <a:prstClr val="white"/>
+                        </a:solidFill>
+                        <a:ln>
+                          <a:noFill/>
+                        </a:ln>
+                      </wps:spPr>
+                      <wps:txbx>
+                        <w:txbxContent>
+                          <w:p>
+                            <w:pPr>
+                              <w:pStyle w:val="Caption"/>
+                              <w:rPr>
+                                <w:rFonts w:ascii="Times New Roman" w:hAnsi="Times New Roman" w:cs="Times New Roman"/>
+                                <w:noProof/>
+                              </w:rPr>
+                            </w:pPr>
+                            <w:r>
+                              <w:t>NPN A</w:t>
+                            </w:r>
+                            <w:r>
+                              <w:t xml:space="preserve"> Dictionary</w:t>
+                            </w:r>
+                          </w:p>
+                        </w:txbxContent>
+                      </wps:txbx>
+                      <wps:bodyPr rot="0" spcFirstLastPara="0" vertOverflow="overflow" horzOverflow="overflow" vert="horz" wrap="square" lIns="0" tIns="0" rIns="0" bIns="0" numCol="1" spcCol="0" rtlCol="0" fromWordArt="0" anchor="t" anchorCtr="0" forceAA="0" compatLnSpc="1">
+                        <a:prstTxWarp prst="textNoShape">
+                          <a:avLst/>
+                        </a:prstTxWarp>
+                        <a:noAutofit/>
+                      </wps:bodyPr>
+                    </wps:wsp>
+                  </a:graphicData>
+                </a:graphic>
+                <wp14:sizeRelH relativeFrom="margin">
+                  <wp14:pctWidth>0</wp14:pctWidth>
+                </wp14:sizeRelH>
+                <wp14:sizeRelV relativeFrom="margin">
+                  <wp14:pctHeight>0</wp14:pctHeight>
+                </wp14:sizeRelV>
+              </wp:anchor>
+            </w:drawing>
+          </mc:Choice>
+          <mc:Fallback>
+            <w:pict>
+              <v:shape w14:anchorId="048966E1" id="_x0000_s1028" type="#_x0000_t202" href="#NPNA_Appendix_Link" style="position:absolute;margin-left:347.85pt;margin-top:162.9pt;width:77.6pt;height:11.9pt;z-index:-251651072;visibility:visible;mso-wrap-style:square;mso-width-percent:0;mso-height-percent:0;mso-wrap-distance-left:9pt;mso-wrap-distance-top:0;mso-wrap-distance-right:9pt;mso-wrap-distance-bottom:0;mso-position-horizontal:absolute;mso-position-horizontal-relative:text;mso-position-vertical:absolute;mso-position-vertical-relative:text;mso-width-percent:0;mso-height-percent:0;mso-width-relative:margin;mso-height-relative:margin;v-text-anchor:top" o:gfxdata="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" o:button="t" stroked="f">
+                <v:fill o:detectmouseclick="t"/>
+                <v:textbox inset="0,0,0,0">
+                  <w:txbxContent>
+                    <w:p>
+                      <w:pPr>
+                        <w:pStyle w:val="Caption"/>
+                        <w:rPr>
+                          <w:rFonts w:ascii="Times New Roman" w:hAnsi="Times New Roman" w:cs="Times New Roman"/>
+                          <w:noProof/>
+                        </w:rPr>
+                      </w:pPr>
+                      <w:r>
+                        <w:t>NPN A</w:t>
+                      </w:r>
+                      <w:r>
+                        <w:t xml:space="preserve"> Dictionary</w:t>
+                      </w:r>
+                    </w:p>
+                  </w:txbxContent>
+                </v:textbox>
+                <w10:wrap type="tight"/>
+              </v:shape>
+            </w:pict>
+          </mc:Fallback>
+        </mc:AlternateContent>
+      </w:r>
+      <w:r>
+        <w:rPr>
+          <w:noProof/>
+        </w:rPr>
+        <mc:AlternateContent>
+          <mc:Choice Requires="wps">
+            <w:drawing>
+              <wp:anchor distT="0" distB="0" distL="114300" distR="114300" simplePos="0" relativeHeight="251664384" behindDoc="1" locked="0" layoutInCell="1" allowOverlap="1" wp14:anchorId="38D86116" wp14:editId="56D3431C">
+                <wp:simplePos x="0" y="0"/>
+                <wp:positionH relativeFrom="column">
+                  <wp:posOffset>1889125</wp:posOffset>
+                </wp:positionH>
+                <wp:positionV relativeFrom="paragraph">
+                  <wp:posOffset>2066925</wp:posOffset>
+                </wp:positionV>
+                <wp:extent cx="1894205" cy="151130"/>
+                <wp:effectExtent l="0" t="0" r="0" b="1270"/>
+                <wp:wrapTight wrapText="bothSides">
+                  <wp:wrapPolygon edited="0">
+                    <wp:start x="0" y="0"/>
+                    <wp:lineTo x="0" y="19966"/>
+                    <wp:lineTo x="21433" y="19966"/>
+                    <wp:lineTo x="21433" y="0"/>
+                    <wp:lineTo x="0" y="0"/>
+                  </wp:wrapPolygon>
+                </wp:wrapTight>
+                <wp:docPr id="1454542233" name="Text Box 1">
+                  <a:hlinkClick xmlns:a="http://schemas.openxmlformats.org/drawingml/2006/main" r:id="rId10"/>
+                </wp:docPr>
+                <wp:cNvGraphicFramePr/>
+                <a:graphic xmlns:a="http://schemas.openxmlformats.org/drawingml/2006/main">
+                  <a:graphicData uri="http://schemas.microsoft.com/office/word/2010/wordprocessingShape">
+                    <wps:wsp>
+                      <wps:cNvSpPr txBox="1"/>
+                      <wps:spPr>
+                        <a:xfrm>
+                          <a:off x="0" y="0"/>
+                          <a:ext cx="1894205" cy="151130"/>
+                        </a:xfrm>
+                        <a:prstGeom prst="rect">
+                          <a:avLst/>
+                        </a:prstGeom>
+                        <a:solidFill>
+                          <a:prstClr val="white"/>
+                        </a:solidFill>
+                        <a:ln>
+                          <a:noFill/>
+                        </a:ln>
+                      </wps:spPr>
+                      <wps:txbx>
+                        <w:txbxContent>
+                          <w:p>
+                            <w:pPr>
+                              <w:pStyle w:val="Caption"/>
+                              <w:rPr>
+                                <w:rFonts w:ascii="Times New Roman" w:hAnsi="Times New Roman" w:cs="Times New Roman"/>
+                                <w:noProof/>
+                              </w:rPr>
+                            </w:pPr>
+                            <w:r>
+                              <w:t>Academic Characteristics</w:t>
+                            </w:r>
+                            <w:r>
+                              <w:t xml:space="preserve"> Dictionary</w:t>
+                            </w:r>
+                          </w:p>
+                        </w:txbxContent>
+                      </wps:txbx>
+                      <wps:bodyPr rot="0" spcFirstLastPara="0" vertOverflow="overflow" horzOverflow="overflow" vert="horz" wrap="square" lIns="0" tIns="0" rIns="0" bIns="0" numCol="1" spcCol="0" rtlCol="0" fromWordArt="0" anchor="t" anchorCtr="0" forceAA="0" compatLnSpc="1">
+                        <a:prstTxWarp prst="textNoShape">
+                          <a:avLst/>
+                        </a:prstTxWarp>
+                        <a:noAutofit/>
+                      </wps:bodyPr>
+                    </wps:wsp>
+                  </a:graphicData>
+                </a:graphic>
+                <wp14:sizeRelH relativeFrom="margin">
+                  <wp14:pctWidth>0</wp14:pctWidth>
+                </wp14:sizeRelH>
+                <wp14:sizeRelV relativeFrom="margin">
+                  <wp14:pctHeight>0</wp14:pctHeight>
+                </wp14:sizeRelV>
+              </wp:anchor>
+            </w:drawing>
+          </mc:Choice>
+          <mc:Fallback>
+            <w:pict>
+              <v:shape w14:anchorId="38D86116" id="_x0000_s1029" type="#_x0000_t202" href="#ED_Institutions_Appendix_Link" style="position:absolute;margin-left:148.75pt;margin-top:162.75pt;width:149.15pt;height:11.9pt;z-index:-251652096;visibility:visible;mso-wrap-style:square;mso-width-percent:0;mso-height-percent:0;mso-wrap-distance-left:9pt;mso-wrap-distance-top:0;mso-wrap-distance-right:9pt;mso-wrap-distance-bottom:0;mso-position-horizontal:absolute;mso-position-horizontal-relative:text;mso-position-vertical:absolute;mso-position-vertical-relative:text;mso-width-percent:0;mso-height-percent:0;mso-width-relative:margin;mso-height-relative:margin;v-text-anchor:top" o:gfxdata="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" o:button="t" stroked="f">
+                <v:fill o:detectmouseclick="t"/>
+                <v:textbox inset="0,0,0,0">
+                  <w:txbxContent>
+                    <w:p>
+                      <w:pPr>
+                        <w:pStyle w:val="Caption"/>
+                        <w:rPr>
+                          <w:rFonts w:ascii="Times New Roman" w:hAnsi="Times New Roman" w:cs="Times New Roman"/>
+                          <w:noProof/>
+                        </w:rPr>
+                      </w:pPr>
+                      <w:r>
+                        <w:t>Academic Characteristics</w:t>
+                      </w:r>
+                      <w:r>
+                        <w:t xml:space="preserve"> Dictionary</w:t>
+                      </w:r>
+                    </w:p>
+                  </w:txbxContent>
+                </v:textbox>
+                <w10:wrap type="tight"/>
+              </v:shape>
+            </w:pict>
+          </mc:Fallback>
+        </mc:AlternateContent>
+      </w:r>
+      <w:r>
+        <w:rPr>
+          <w:noProof/>
+        </w:rPr>
+        <mc:AlternateContent>
+          <mc:Choice Requires="wps">
+            <w:drawing>
+              <wp:anchor distT="0" distB="0" distL="114300" distR="114300" simplePos="0" relativeHeight="251663360" behindDoc="1" locked="0" layoutInCell="1" allowOverlap="1" wp14:anchorId="15264145" wp14:editId="725ECD13">
+                <wp:simplePos x="0" y="0"/>
+                <wp:positionH relativeFrom="column">
+                  <wp:posOffset>-27895</wp:posOffset>
+                </wp:positionH>
+                <wp:positionV relativeFrom="paragraph">
+                  <wp:posOffset>2077085</wp:posOffset>
+                </wp:positionV>
+                <wp:extent cx="1755140" cy="151130"/>
+                <wp:effectExtent l="0" t="0" r="0" b="1270"/>
+                <wp:wrapTight wrapText="bothSides">
+                  <wp:wrapPolygon edited="0">
+                    <wp:start x="0" y="0"/>
+                    <wp:lineTo x="0" y="19966"/>
+                    <wp:lineTo x="21412" y="19966"/>
+                    <wp:lineTo x="21412" y="0"/>
+                    <wp:lineTo x="0" y="0"/>
+                  </wp:wrapPolygon>
+                </wp:wrapTight>
+                <wp:docPr id="773215245" name="Text Box 1">
+                  <a:hlinkClick xmlns:a="http://schemas.openxmlformats.org/drawingml/2006/main" r:id="rId11"/>
+                </wp:docPr>
+                <wp:cNvGraphicFramePr/>
+                <a:graphic xmlns:a="http://schemas.openxmlformats.org/drawingml/2006/main">
+                  <a:graphicData uri="http://schemas.microsoft.com/office/word/2010/wordprocessingShape">
+                    <wps:wsp>
+                      <wps:cNvSpPr txBox="1"/>
+                      <wps:spPr>
+                        <a:xfrm>
+                          <a:off x="0" y="0"/>
+                          <a:ext cx="1755140" cy="151130"/>
+                        </a:xfrm>
+                        <a:prstGeom prst="rect">
+                          <a:avLst/>
+                        </a:prstGeom>
+                        <a:solidFill>
+                          <a:prstClr val="white"/>
+                        </a:solidFill>
+                        <a:ln>
+                          <a:noFill/>
+                        </a:ln>
+                      </wps:spPr>
+                      <wps:txbx>
+                        <w:txbxContent>
+                          <w:p>
+                            <w:pPr>
+                              <w:pStyle w:val="Caption"/>
+                              <w:rPr>
+                                <w:rFonts w:ascii="Times New Roman" w:hAnsi="Times New Roman" w:cs="Times New Roman"/>
+                                <w:noProof/>
+                              </w:rPr>
+                            </w:pPr>
+                            <w:r>
+                              <w:t>Student Tuition Dataset</w:t>
+                            </w:r>
+                            <w:r>
+                              <w:t xml:space="preserve"> Dictionary</w:t>
+                            </w:r>
+                            <w:r>
+                              <w:t xml:space="preserve"> </w:t>
+                            </w:r>
+                          </w:p>
+                        </w:txbxContent>
+                      </wps:txbx>
+                      <wps:bodyPr rot="0" spcFirstLastPara="0" vertOverflow="overflow" horzOverflow="overflow" vert="horz" wrap="square" lIns="0" tIns="0" rIns="0" bIns="0" numCol="1" spcCol="0" rtlCol="0" fromWordArt="0" anchor="t" anchorCtr="0" forceAA="0" compatLnSpc="1">
+                        <a:prstTxWarp prst="textNoShape">
+                          <a:avLst/>
+                        </a:prstTxWarp>
+                        <a:noAutofit/>
+                      </wps:bodyPr>
+                    </wps:wsp>
+                  </a:graphicData>
+                </a:graphic>
+                <wp14:sizeRelH relativeFrom="margin">
+                  <wp14:pctWidth>0</wp14:pctWidth>
+                </wp14:sizeRelH>
+                <wp14:sizeRelV relativeFrom="margin">
+                  <wp14:pctHeight>0</wp14:pctHeight>
+                </wp14:sizeRelV>
+              </wp:anchor>
+            </w:drawing>
+          </mc:Choice>
+          <mc:Fallback>
+            <w:pict>
+              <v:shape w14:anchorId="15264145" id="_x0000_s1030" type="#_x0000_t202" href="#ED_Tuition_Appendix_Link" style="position:absolute;margin-left:-2.2pt;margin-top:163.55pt;width:138.2pt;height:11.9pt;z-index:-251653120;visibility:visible;mso-wrap-style:square;mso-width-percent:0;mso-height-percent:0;mso-wrap-distance-left:9pt;mso-wrap-distance-top:0;mso-wrap-distance-right:9pt;mso-wrap-distance-bottom:0;mso-position-horizontal:absolute;mso-position-horizontal-relative:text;mso-position-vertical:absolute;mso-position-vertical-relative:text;mso-width-percent:0;mso-height-percent:0;mso-width-relative:margin;mso-height-relative:margin;v-text-anchor:top" o:gfxdata="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" o:button="t" stroked="f">
+                <v:fill o:detectmouseclick="t"/>
+                <v:textbox inset="0,0,0,0">
+                  <w:txbxContent>
+                    <w:p>
+                      <w:pPr>
+                        <w:pStyle w:val="Caption"/>
+                        <w:rPr>
+                          <w:rFonts w:ascii="Times New Roman" w:hAnsi="Times New Roman" w:cs="Times New Roman"/>
+                          <w:noProof/>
+                        </w:rPr>
+                      </w:pPr>
+                      <w:r>
+                        <w:t>Student Tuition Dataset</w:t>
+                      </w:r>
+                      <w:r>
+                        <w:t xml:space="preserve"> Dictionary</w:t>
+                      </w:r>
+                      <w:r>
+                        <w:t xml:space="preserve"> </w:t>
                       </w:r>
                     </w:p>
                   </w:txbxContent>
@@ -594,7 +1043,7 @@
               </wp:wrapPolygon>
             </wp:wrapTight>
             <wp:docPr id="149885025" name="Picture 1" descr="A screenshot of a computer&#10;&#10;Description automatically generated">
-              <a:hlinkClick xmlns:a="http://schemas.openxmlformats.org/drawingml/2006/main" r:id="rId7"/>
+              <a:hlinkClick xmlns:a="http://schemas.openxmlformats.org/drawingml/2006/main" r:id="rId12"/>
             </wp:docPr>
             <wp:cNvGraphicFramePr>
               <a:graphicFrameLocks xmlns:a="http://schemas.openxmlformats.org/drawingml/2006/main" noChangeAspect="1"/>
@@ -604,12 +1053,12 @@
                 <pic:pic xmlns:pic="http://schemas.openxmlformats.org/drawingml/2006/picture">
                   <pic:nvPicPr>
                     <pic:cNvPr id="149885025" name="Picture 1" descr="A screenshot of a computer&#10;&#10;Description automatically generated">
-                      <a:hlinkClick r:id="rId7"/>
+                      <a:hlinkClick r:id="rId12"/>
                     </pic:cNvPr>
                     <pic:cNvPicPr/>
                   </pic:nvPicPr>
                   <pic:blipFill rotWithShape="1">
-                    <a:blip r:embed="rId8" cstate="print">
+                    <a:blip r:embed="rId13" cstate="print">
                       <a:extLst>
                         <a:ext uri="{28A0092B-C50C-407E-A947-70E740481C1C}">
                           <a14:useLocalDpi xmlns:a14="http://schemas.microsoft.com/office/drawing/2010/main" val="0"/>
@@ -707,7 +1156,7 @@
               </wp:wrapPolygon>
             </wp:wrapTight>
             <wp:docPr id="943517323" name="Picture 1" descr="A table with numbers and letters&#10;&#10;Description automatically generated">
-              <a:hlinkClick xmlns:a="http://schemas.openxmlformats.org/drawingml/2006/main" r:id="rId9"/>
+              <a:hlinkClick xmlns:a="http://schemas.openxmlformats.org/drawingml/2006/main" r:id="rId14"/>
             </wp:docPr>
             <wp:cNvGraphicFramePr>
               <a:graphicFrameLocks xmlns:a="http://schemas.openxmlformats.org/drawingml/2006/main" noChangeAspect="1"/>
@@ -717,12 +1166,12 @@
                 <pic:pic xmlns:pic="http://schemas.openxmlformats.org/drawingml/2006/picture">
                   <pic:nvPicPr>
                     <pic:cNvPr id="943517323" name="Picture 1" descr="A table with numbers and letters&#10;&#10;Description automatically generated">
-                      <a:hlinkClick r:id="rId9"/>
+                      <a:hlinkClick r:id="rId14"/>
                     </pic:cNvPr>
                     <pic:cNvPicPr/>
                   </pic:nvPicPr>
                   <pic:blipFill rotWithShape="1">
-                    <a:blip r:embed="rId10" cstate="print">
+                    <a:blip r:embed="rId15" cstate="print">
                       <a:extLst>
                         <a:ext uri="{28A0092B-C50C-407E-A947-70E740481C1C}">
                           <a14:useLocalDpi xmlns:a14="http://schemas.microsoft.com/office/drawing/2010/main" val="0"/>
@@ -803,7 +1252,7 @@
               </wp:wrapPolygon>
             </wp:wrapTight>
             <wp:docPr id="1542160486" name="Picture 1" descr="A table with numbers and letters&#10;&#10;Description automatically generated">
-              <a:hlinkClick xmlns:a="http://schemas.openxmlformats.org/drawingml/2006/main" r:id="rId11"/>
+              <a:hlinkClick xmlns:a="http://schemas.openxmlformats.org/drawingml/2006/main" r:id="rId16"/>
             </wp:docPr>
             <wp:cNvGraphicFramePr>
               <a:graphicFrameLocks xmlns:a="http://schemas.openxmlformats.org/drawingml/2006/main" noChangeAspect="1"/>
@@ -813,12 +1262,12 @@
                 <pic:pic xmlns:pic="http://schemas.openxmlformats.org/drawingml/2006/picture">
                   <pic:nvPicPr>
                     <pic:cNvPr id="1542160486" name="Picture 1" descr="A table with numbers and letters&#10;&#10;Description automatically generated">
-                      <a:hlinkClick r:id="rId11"/>
+                      <a:hlinkClick r:id="rId16"/>
                     </pic:cNvPr>
                     <pic:cNvPicPr/>
                   </pic:nvPicPr>
                   <pic:blipFill rotWithShape="1">
-                    <a:blip r:embed="rId12" cstate="print">
+                    <a:blip r:embed="rId17" cstate="print">
                       <a:extLst>
                         <a:ext uri="{28A0092B-C50C-407E-A947-70E740481C1C}">
                           <a14:useLocalDpi xmlns:a14="http://schemas.microsoft.com/office/drawing/2010/main" val="0"/>
@@ -892,7 +1341,7 @@
         <mc:AlternateContent>
           <mc:Choice Requires="wps">
             <w:drawing>
-              <wp:anchor distT="0" distB="0" distL="114300" distR="114300" simplePos="0" relativeHeight="251668480" behindDoc="1" locked="0" layoutInCell="1" allowOverlap="1" wp14:anchorId="576511BD" wp14:editId="5B667452">
+              <wp:anchor distT="0" distB="0" distL="114300" distR="114300" simplePos="0" relativeHeight="251668480" behindDoc="1" locked="0" layoutInCell="1" allowOverlap="1" wp14:anchorId="576511BD" wp14:editId="130A4FA6">
                 <wp:simplePos x="0" y="0"/>
                 <wp:positionH relativeFrom="column">
                   <wp:posOffset>418380</wp:posOffset>
@@ -937,12 +1386,9 @@
                           <w:p>
                             <w:pPr>
                               <w:pStyle w:val="Caption"/>
-                              <w:rPr>
-                                <w:rFonts w:ascii="Times New Roman" w:hAnsi="Times New Roman" w:cs="Times New Roman"/>
-                              </w:rPr>
                             </w:pPr>
                             <w:r>
-                              <w:t>Zip codes</w:t>
+                              <w:t>Zip Codes</w:t>
                             </w:r>
                           </w:p>
                         </w:txbxContent>
@@ -964,18 +1410,15 @@
           </mc:Choice>
           <mc:Fallback>
             <w:pict>
-              <v:shape w14:anchorId="576511BD" id="_x0000_s1028" type="#_x0000_t202" style="position:absolute;margin-left:32.95pt;margin-top:288.4pt;width:46.45pt;height:.05pt;z-index:-251648000;visibility:visible;mso-wrap-style:square;mso-width-percent:0;mso-wrap-distance-left:9pt;mso-wrap-distance-top:0;mso-wrap-distance-right:9pt;mso-wrap-distance-bottom:0;mso-position-horizontal:absolute;mso-position-horizontal-relative:text;mso-position-vertical:absolute;mso-position-vertical-relative:text;mso-width-percent:0;mso-width-relative:margin;v-text-anchor:top" o:gfxdata="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" stroked="f">
+              <v:shape w14:anchorId="576511BD" id="_x0000_s1031" type="#_x0000_t202" style="position:absolute;margin-left:32.95pt;margin-top:288.4pt;width:46.45pt;height:.05pt;z-index:-251648000;visibility:visible;mso-wrap-style:square;mso-width-percent:0;mso-wrap-distance-left:9pt;mso-wrap-distance-top:0;mso-wrap-distance-right:9pt;mso-wrap-distance-bottom:0;mso-position-horizontal:absolute;mso-position-horizontal-relative:text;mso-position-vertical:absolute;mso-position-vertical-relative:text;mso-width-percent:0;mso-width-relative:margin;v-text-anchor:top" o:gfxdata="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" stroked="f">
                 <v:textbox style="mso-fit-shape-to-text:t" inset="0,0,0,0">
                   <w:txbxContent>
                     <w:p>
                       <w:pPr>
                         <w:pStyle w:val="Caption"/>
-                        <w:rPr>
-                          <w:rFonts w:ascii="Times New Roman" w:hAnsi="Times New Roman" w:cs="Times New Roman"/>
-                        </w:rPr>
                       </w:pPr>
                       <w:r>
-                        <w:t>Zip codes</w:t>
+                        <w:t>Zip Codes</w:t>
                       </w:r>
                     </w:p>
                   </w:txbxContent>
@@ -988,117 +1431,11 @@
       </w:r>
       <w:r>
         <w:rPr>
-          <w:noProof/>
-        </w:rPr>
-        <mc:AlternateContent>
-          <mc:Choice Requires="wps">
-            <w:drawing>
-              <wp:anchor distT="0" distB="0" distL="114300" distR="114300" simplePos="0" relativeHeight="251665408" behindDoc="1" locked="0" layoutInCell="1" allowOverlap="1" wp14:anchorId="048966E1" wp14:editId="263C673C">
-                <wp:simplePos x="0" y="0"/>
-                <wp:positionH relativeFrom="column">
-                  <wp:posOffset>4612005</wp:posOffset>
-                </wp:positionH>
-                <wp:positionV relativeFrom="paragraph">
-                  <wp:posOffset>2070563</wp:posOffset>
-                </wp:positionV>
-                <wp:extent cx="625475" cy="151130"/>
-                <wp:effectExtent l="0" t="0" r="0" b="1270"/>
-                <wp:wrapTight wrapText="bothSides">
-                  <wp:wrapPolygon edited="0">
-                    <wp:start x="0" y="0"/>
-                    <wp:lineTo x="0" y="19966"/>
-                    <wp:lineTo x="21052" y="19966"/>
-                    <wp:lineTo x="21052" y="0"/>
-                    <wp:lineTo x="0" y="0"/>
-                  </wp:wrapPolygon>
-                </wp:wrapTight>
-                <wp:docPr id="344241266" name="Text Box 1"/>
-                <wp:cNvGraphicFramePr/>
-                <a:graphic xmlns:a="http://schemas.openxmlformats.org/drawingml/2006/main">
-                  <a:graphicData uri="http://schemas.microsoft.com/office/word/2010/wordprocessingShape">
-                    <wps:wsp>
-                      <wps:cNvSpPr txBox="1"/>
-                      <wps:spPr>
-                        <a:xfrm>
-                          <a:off x="0" y="0"/>
-                          <a:ext cx="625475" cy="151130"/>
-                        </a:xfrm>
-                        <a:prstGeom prst="rect">
-                          <a:avLst/>
-                        </a:prstGeom>
-                        <a:solidFill>
-                          <a:prstClr val="white"/>
-                        </a:solidFill>
-                        <a:ln>
-                          <a:noFill/>
-                        </a:ln>
-                      </wps:spPr>
-                      <wps:txbx>
-                        <w:txbxContent>
-                          <w:p>
-                            <w:pPr>
-                              <w:pStyle w:val="Caption"/>
-                              <w:rPr>
-                                <w:rFonts w:ascii="Times New Roman" w:hAnsi="Times New Roman" w:cs="Times New Roman"/>
-                                <w:noProof/>
-                              </w:rPr>
-                            </w:pPr>
-                            <w:r>
-                              <w:t>NPN A</w:t>
-                            </w:r>
-                          </w:p>
-                        </w:txbxContent>
-                      </wps:txbx>
-                      <wps:bodyPr rot="0" spcFirstLastPara="0" vertOverflow="overflow" horzOverflow="overflow" vert="horz" wrap="square" lIns="0" tIns="0" rIns="0" bIns="0" numCol="1" spcCol="0" rtlCol="0" fromWordArt="0" anchor="t" anchorCtr="0" forceAA="0" compatLnSpc="1">
-                        <a:prstTxWarp prst="textNoShape">
-                          <a:avLst/>
-                        </a:prstTxWarp>
-                        <a:noAutofit/>
-                      </wps:bodyPr>
-                    </wps:wsp>
-                  </a:graphicData>
-                </a:graphic>
-                <wp14:sizeRelH relativeFrom="margin">
-                  <wp14:pctWidth>0</wp14:pctWidth>
-                </wp14:sizeRelH>
-                <wp14:sizeRelV relativeFrom="margin">
-                  <wp14:pctHeight>0</wp14:pctHeight>
-                </wp14:sizeRelV>
-              </wp:anchor>
-            </w:drawing>
-          </mc:Choice>
-          <mc:Fallback>
-            <w:pict>
-              <v:shape w14:anchorId="048966E1" id="_x0000_s1029" type="#_x0000_t202" style="position:absolute;margin-left:363.15pt;margin-top:163.05pt;width:49.25pt;height:11.9pt;z-index:-251651072;visibility:visible;mso-wrap-style:square;mso-width-percent:0;mso-height-percent:0;mso-wrap-distance-left:9pt;mso-wrap-distance-top:0;mso-wrap-distance-right:9pt;mso-wrap-distance-bottom:0;mso-position-horizontal:absolute;mso-position-horizontal-relative:text;mso-position-vertical:absolute;mso-position-vertical-relative:text;mso-width-percent:0;mso-height-percent:0;mso-width-relative:margin;mso-height-relative:margin;v-text-anchor:top" o:gfxdata="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" stroked="f">
-                <v:textbox inset="0,0,0,0">
-                  <w:txbxContent>
-                    <w:p>
-                      <w:pPr>
-                        <w:pStyle w:val="Caption"/>
-                        <w:rPr>
-                          <w:rFonts w:ascii="Times New Roman" w:hAnsi="Times New Roman" w:cs="Times New Roman"/>
-                          <w:noProof/>
-                        </w:rPr>
-                      </w:pPr>
-                      <w:r>
-                        <w:t>NPN A</w:t>
-                      </w:r>
-                    </w:p>
-                  </w:txbxContent>
-                </v:textbox>
-                <w10:wrap type="tight"/>
-              </v:shape>
-            </w:pict>
-          </mc:Fallback>
-        </mc:AlternateContent>
-      </w:r>
-      <w:r>
-        <w:rPr>
           <w:rFonts w:asciiTheme="majorHAnsi" w:eastAsiaTheme="majorEastAsia" w:hAnsiTheme="majorHAnsi" w:cstheme="majorBidi"/>
           <w:noProof/>
         </w:rPr>
         <w:drawing>
-          <wp:anchor distT="0" distB="0" distL="114300" distR="114300" simplePos="0" relativeHeight="251659264" behindDoc="1" locked="0" layoutInCell="1" allowOverlap="1" wp14:anchorId="765123B0" wp14:editId="21D30E4D">
+          <wp:anchor distT="0" distB="0" distL="114300" distR="114300" simplePos="0" relativeHeight="251659264" behindDoc="1" locked="0" layoutInCell="1" allowOverlap="1" wp14:anchorId="765123B0" wp14:editId="19A90588">
             <wp:simplePos x="0" y="0"/>
             <wp:positionH relativeFrom="column">
               <wp:posOffset>4079240</wp:posOffset>
@@ -1123,7 +1460,7 @@
               </wp:wrapPolygon>
             </wp:wrapTight>
             <wp:docPr id="1414207758" name="Picture 1" descr="A screenshot of a computer&#10;&#10;Description automatically generated">
-              <a:hlinkClick xmlns:a="http://schemas.openxmlformats.org/drawingml/2006/main" r:id="rId13"/>
+              <a:hlinkClick xmlns:a="http://schemas.openxmlformats.org/drawingml/2006/main" r:id="rId18"/>
             </wp:docPr>
             <wp:cNvGraphicFramePr>
               <a:graphicFrameLocks xmlns:a="http://schemas.openxmlformats.org/drawingml/2006/main" noChangeAspect="1"/>
@@ -1133,12 +1470,12 @@
                 <pic:pic xmlns:pic="http://schemas.openxmlformats.org/drawingml/2006/picture">
                   <pic:nvPicPr>
                     <pic:cNvPr id="1414207758" name="Picture 1" descr="A screenshot of a computer&#10;&#10;Description automatically generated">
-                      <a:hlinkClick r:id="rId13"/>
+                      <a:hlinkClick r:id="rId18"/>
                     </pic:cNvPr>
                     <pic:cNvPicPr/>
                   </pic:nvPicPr>
                   <pic:blipFill rotWithShape="1">
-                    <a:blip r:embed="rId14" cstate="print">
+                    <a:blip r:embed="rId19" cstate="print">
                       <a:extLst>
                         <a:ext uri="{28A0092B-C50C-407E-A947-70E740481C1C}">
                           <a14:useLocalDpi xmlns:a14="http://schemas.microsoft.com/office/drawing/2010/main" val="0"/>
@@ -1190,223 +1527,11 @@
       </w:r>
       <w:r>
         <w:rPr>
-          <w:noProof/>
-        </w:rPr>
-        <mc:AlternateContent>
-          <mc:Choice Requires="wps">
-            <w:drawing>
-              <wp:anchor distT="0" distB="0" distL="114300" distR="114300" simplePos="0" relativeHeight="251664384" behindDoc="1" locked="0" layoutInCell="1" allowOverlap="1" wp14:anchorId="38D86116" wp14:editId="60115CE9">
-                <wp:simplePos x="0" y="0"/>
-                <wp:positionH relativeFrom="column">
-                  <wp:posOffset>2242648</wp:posOffset>
-                </wp:positionH>
-                <wp:positionV relativeFrom="paragraph">
-                  <wp:posOffset>2068830</wp:posOffset>
-                </wp:positionV>
-                <wp:extent cx="1365250" cy="151130"/>
-                <wp:effectExtent l="0" t="0" r="6350" b="1270"/>
-                <wp:wrapTight wrapText="bothSides">
-                  <wp:wrapPolygon edited="0">
-                    <wp:start x="0" y="0"/>
-                    <wp:lineTo x="0" y="19966"/>
-                    <wp:lineTo x="21500" y="19966"/>
-                    <wp:lineTo x="21500" y="0"/>
-                    <wp:lineTo x="0" y="0"/>
-                  </wp:wrapPolygon>
-                </wp:wrapTight>
-                <wp:docPr id="1454542233" name="Text Box 1"/>
-                <wp:cNvGraphicFramePr/>
-                <a:graphic xmlns:a="http://schemas.openxmlformats.org/drawingml/2006/main">
-                  <a:graphicData uri="http://schemas.microsoft.com/office/word/2010/wordprocessingShape">
-                    <wps:wsp>
-                      <wps:cNvSpPr txBox="1"/>
-                      <wps:spPr>
-                        <a:xfrm>
-                          <a:off x="0" y="0"/>
-                          <a:ext cx="1365250" cy="151130"/>
-                        </a:xfrm>
-                        <a:prstGeom prst="rect">
-                          <a:avLst/>
-                        </a:prstGeom>
-                        <a:solidFill>
-                          <a:prstClr val="white"/>
-                        </a:solidFill>
-                        <a:ln>
-                          <a:noFill/>
-                        </a:ln>
-                      </wps:spPr>
-                      <wps:txbx>
-                        <w:txbxContent>
-                          <w:p>
-                            <w:pPr>
-                              <w:pStyle w:val="Caption"/>
-                              <w:rPr>
-                                <w:rFonts w:ascii="Times New Roman" w:hAnsi="Times New Roman" w:cs="Times New Roman"/>
-                                <w:noProof/>
-                              </w:rPr>
-                            </w:pPr>
-                            <w:r>
-                              <w:t>Academic Characteristics</w:t>
-                            </w:r>
-                          </w:p>
-                        </w:txbxContent>
-                      </wps:txbx>
-                      <wps:bodyPr rot="0" spcFirstLastPara="0" vertOverflow="overflow" horzOverflow="overflow" vert="horz" wrap="square" lIns="0" tIns="0" rIns="0" bIns="0" numCol="1" spcCol="0" rtlCol="0" fromWordArt="0" anchor="t" anchorCtr="0" forceAA="0" compatLnSpc="1">
-                        <a:prstTxWarp prst="textNoShape">
-                          <a:avLst/>
-                        </a:prstTxWarp>
-                        <a:noAutofit/>
-                      </wps:bodyPr>
-                    </wps:wsp>
-                  </a:graphicData>
-                </a:graphic>
-                <wp14:sizeRelH relativeFrom="margin">
-                  <wp14:pctWidth>0</wp14:pctWidth>
-                </wp14:sizeRelH>
-                <wp14:sizeRelV relativeFrom="margin">
-                  <wp14:pctHeight>0</wp14:pctHeight>
-                </wp14:sizeRelV>
-              </wp:anchor>
-            </w:drawing>
-          </mc:Choice>
-          <mc:Fallback>
-            <w:pict>
-              <v:shape w14:anchorId="38D86116" id="_x0000_s1030" type="#_x0000_t202" style="position:absolute;margin-left:176.6pt;margin-top:162.9pt;width:107.5pt;height:11.9pt;z-index:-251652096;visibility:visible;mso-wrap-style:square;mso-width-percent:0;mso-height-percent:0;mso-wrap-distance-left:9pt;mso-wrap-distance-top:0;mso-wrap-distance-right:9pt;mso-wrap-distance-bottom:0;mso-position-horizontal:absolute;mso-position-horizontal-relative:text;mso-position-vertical:absolute;mso-position-vertical-relative:text;mso-width-percent:0;mso-height-percent:0;mso-width-relative:margin;mso-height-relative:margin;v-text-anchor:top" o:gfxdata="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" stroked="f">
-                <v:textbox inset="0,0,0,0">
-                  <w:txbxContent>
-                    <w:p>
-                      <w:pPr>
-                        <w:pStyle w:val="Caption"/>
-                        <w:rPr>
-                          <w:rFonts w:ascii="Times New Roman" w:hAnsi="Times New Roman" w:cs="Times New Roman"/>
-                          <w:noProof/>
-                        </w:rPr>
-                      </w:pPr>
-                      <w:r>
-                        <w:t>Academic Characteristics</w:t>
-                      </w:r>
-                    </w:p>
-                  </w:txbxContent>
-                </v:textbox>
-                <w10:wrap type="tight"/>
-              </v:shape>
-            </w:pict>
-          </mc:Fallback>
-        </mc:AlternateContent>
-      </w:r>
-      <w:r>
-        <w:rPr>
-          <w:noProof/>
-        </w:rPr>
-        <mc:AlternateContent>
-          <mc:Choice Requires="wps">
-            <w:drawing>
-              <wp:anchor distT="0" distB="0" distL="114300" distR="114300" simplePos="0" relativeHeight="251663360" behindDoc="1" locked="0" layoutInCell="1" allowOverlap="1" wp14:anchorId="15264145" wp14:editId="77A2B9BF">
-                <wp:simplePos x="0" y="0"/>
-                <wp:positionH relativeFrom="column">
-                  <wp:posOffset>186690</wp:posOffset>
-                </wp:positionH>
-                <wp:positionV relativeFrom="paragraph">
-                  <wp:posOffset>2078595</wp:posOffset>
-                </wp:positionV>
-                <wp:extent cx="1371600" cy="151130"/>
-                <wp:effectExtent l="0" t="0" r="0" b="1270"/>
-                <wp:wrapTight wrapText="bothSides">
-                  <wp:wrapPolygon edited="0">
-                    <wp:start x="0" y="0"/>
-                    <wp:lineTo x="0" y="19966"/>
-                    <wp:lineTo x="21400" y="19966"/>
-                    <wp:lineTo x="21400" y="0"/>
-                    <wp:lineTo x="0" y="0"/>
-                  </wp:wrapPolygon>
-                </wp:wrapTight>
-                <wp:docPr id="773215245" name="Text Box 1"/>
-                <wp:cNvGraphicFramePr/>
-                <a:graphic xmlns:a="http://schemas.openxmlformats.org/drawingml/2006/main">
-                  <a:graphicData uri="http://schemas.microsoft.com/office/word/2010/wordprocessingShape">
-                    <wps:wsp>
-                      <wps:cNvSpPr txBox="1"/>
-                      <wps:spPr>
-                        <a:xfrm>
-                          <a:off x="0" y="0"/>
-                          <a:ext cx="1371600" cy="151130"/>
-                        </a:xfrm>
-                        <a:prstGeom prst="rect">
-                          <a:avLst/>
-                        </a:prstGeom>
-                        <a:solidFill>
-                          <a:prstClr val="white"/>
-                        </a:solidFill>
-                        <a:ln>
-                          <a:noFill/>
-                        </a:ln>
-                      </wps:spPr>
-                      <wps:txbx>
-                        <w:txbxContent>
-                          <w:p>
-                            <w:pPr>
-                              <w:pStyle w:val="Caption"/>
-                              <w:rPr>
-                                <w:rFonts w:ascii="Times New Roman" w:hAnsi="Times New Roman" w:cs="Times New Roman"/>
-                                <w:noProof/>
-                              </w:rPr>
-                            </w:pPr>
-                            <w:r>
-                              <w:t xml:space="preserve">Student Tuition Dataset </w:t>
-                            </w:r>
-                          </w:p>
-                        </w:txbxContent>
-                      </wps:txbx>
-                      <wps:bodyPr rot="0" spcFirstLastPara="0" vertOverflow="overflow" horzOverflow="overflow" vert="horz" wrap="square" lIns="0" tIns="0" rIns="0" bIns="0" numCol="1" spcCol="0" rtlCol="0" fromWordArt="0" anchor="t" anchorCtr="0" forceAA="0" compatLnSpc="1">
-                        <a:prstTxWarp prst="textNoShape">
-                          <a:avLst/>
-                        </a:prstTxWarp>
-                        <a:noAutofit/>
-                      </wps:bodyPr>
-                    </wps:wsp>
-                  </a:graphicData>
-                </a:graphic>
-                <wp14:sizeRelH relativeFrom="margin">
-                  <wp14:pctWidth>0</wp14:pctWidth>
-                </wp14:sizeRelH>
-                <wp14:sizeRelV relativeFrom="margin">
-                  <wp14:pctHeight>0</wp14:pctHeight>
-                </wp14:sizeRelV>
-              </wp:anchor>
-            </w:drawing>
-          </mc:Choice>
-          <mc:Fallback>
-            <w:pict>
-              <v:shape w14:anchorId="15264145" id="_x0000_s1031" type="#_x0000_t202" style="position:absolute;margin-left:14.7pt;margin-top:163.65pt;width:108pt;height:11.9pt;z-index:-251653120;visibility:visible;mso-wrap-style:square;mso-width-percent:0;mso-height-percent:0;mso-wrap-distance-left:9pt;mso-wrap-distance-top:0;mso-wrap-distance-right:9pt;mso-wrap-distance-bottom:0;mso-position-horizontal:absolute;mso-position-horizontal-relative:text;mso-position-vertical:absolute;mso-position-vertical-relative:text;mso-width-percent:0;mso-height-percent:0;mso-width-relative:margin;mso-height-relative:margin;v-text-anchor:top" o:gfxdata="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" stroked="f">
-                <v:textbox inset="0,0,0,0">
-                  <w:txbxContent>
-                    <w:p>
-                      <w:pPr>
-                        <w:pStyle w:val="Caption"/>
-                        <w:rPr>
-                          <w:rFonts w:ascii="Times New Roman" w:hAnsi="Times New Roman" w:cs="Times New Roman"/>
-                          <w:noProof/>
-                        </w:rPr>
-                      </w:pPr>
-                      <w:r>
-                        <w:t xml:space="preserve">Student Tuition Dataset </w:t>
-                      </w:r>
-                    </w:p>
-                  </w:txbxContent>
-                </v:textbox>
-                <w10:wrap type="tight"/>
-              </v:shape>
-            </w:pict>
-          </mc:Fallback>
-        </mc:AlternateContent>
-      </w:r>
-      <w:r>
-        <w:rPr>
           <w:rFonts w:ascii="Times New Roman" w:hAnsi="Times New Roman" w:cs="Times New Roman"/>
           <w:noProof/>
         </w:rPr>
         <w:drawing>
-          <wp:anchor distT="0" distB="0" distL="114300" distR="114300" simplePos="0" relativeHeight="251660288" behindDoc="1" locked="0" layoutInCell="1" allowOverlap="1" wp14:anchorId="38BCD1BE" wp14:editId="3EC73B84">
+          <wp:anchor distT="0" distB="0" distL="114300" distR="114300" simplePos="0" relativeHeight="251660288" behindDoc="1" locked="0" layoutInCell="1" allowOverlap="1" wp14:anchorId="38BCD1BE" wp14:editId="6C6B75F4">
             <wp:simplePos x="0" y="0"/>
             <wp:positionH relativeFrom="column">
               <wp:posOffset>-29845</wp:posOffset>
@@ -1431,7 +1556,7 @@
               </wp:wrapPolygon>
             </wp:wrapTight>
             <wp:docPr id="1161150456" name="Picture 1" descr="A table with numbers and text&#10;&#10;Description automatically generated">
-              <a:hlinkClick xmlns:a="http://schemas.openxmlformats.org/drawingml/2006/main" r:id="rId15"/>
+              <a:hlinkClick xmlns:a="http://schemas.openxmlformats.org/drawingml/2006/main" r:id="rId20"/>
             </wp:docPr>
             <wp:cNvGraphicFramePr>
               <a:graphicFrameLocks xmlns:a="http://schemas.openxmlformats.org/drawingml/2006/main" noChangeAspect="1"/>
@@ -1441,12 +1566,12 @@
                 <pic:pic xmlns:pic="http://schemas.openxmlformats.org/drawingml/2006/picture">
                   <pic:nvPicPr>
                     <pic:cNvPr id="1161150456" name="Picture 1" descr="A table with numbers and text&#10;&#10;Description automatically generated">
-                      <a:hlinkClick r:id="rId15"/>
+                      <a:hlinkClick r:id="rId20"/>
                     </pic:cNvPr>
                     <pic:cNvPicPr/>
                   </pic:nvPicPr>
                   <pic:blipFill>
-                    <a:blip r:embed="rId16" cstate="print">
+                    <a:blip r:embed="rId21" cstate="print">
                       <a:extLst>
                         <a:ext uri="{28A0092B-C50C-407E-A947-70E740481C1C}">
                           <a14:useLocalDpi xmlns:a14="http://schemas.microsoft.com/office/drawing/2010/main" val="0"/>
@@ -1523,7 +1648,7 @@
               </wp:wrapPolygon>
             </wp:wrapTight>
             <wp:docPr id="1483334635" name="Picture 1" descr="A table with numbers and letters&#10;&#10;Description automatically generated">
-              <a:hlinkClick xmlns:a="http://schemas.openxmlformats.org/drawingml/2006/main" r:id="rId17"/>
+              <a:hlinkClick xmlns:a="http://schemas.openxmlformats.org/drawingml/2006/main" r:id="rId22"/>
             </wp:docPr>
             <wp:cNvGraphicFramePr>
               <a:graphicFrameLocks xmlns:a="http://schemas.openxmlformats.org/drawingml/2006/main" noChangeAspect="1"/>
@@ -1533,12 +1658,12 @@
                 <pic:pic xmlns:pic="http://schemas.openxmlformats.org/drawingml/2006/picture">
                   <pic:nvPicPr>
                     <pic:cNvPr id="1483334635" name="Picture 1" descr="A table with numbers and letters&#10;&#10;Description automatically generated">
-                      <a:hlinkClick r:id="rId17"/>
+                      <a:hlinkClick r:id="rId22"/>
                     </pic:cNvPr>
                     <pic:cNvPicPr/>
                   </pic:nvPicPr>
                   <pic:blipFill>
-                    <a:blip r:embed="rId18" cstate="print">
+                    <a:blip r:embed="rId23" cstate="print">
                       <a:extLst>
                         <a:ext uri="{28A0092B-C50C-407E-A947-70E740481C1C}">
                           <a14:useLocalDpi xmlns:a14="http://schemas.microsoft.com/office/drawing/2010/main" val="0"/>
@@ -1646,7 +1771,46 @@
         <w:rPr>
           <w:rFonts w:ascii="Times New Roman" w:hAnsi="Times New Roman" w:cs="Times New Roman"/>
         </w:rPr>
-        <w:t xml:space="preserve"> (click the dataset image to see the appendix entry).</w:t>
+        <w:t xml:space="preserve"> (click the dataset image to see the a</w:t>
+      </w:r>
+      <w:r>
+        <w:rPr>
+          <w:rFonts w:ascii="Times New Roman" w:hAnsi="Times New Roman" w:cs="Times New Roman"/>
+        </w:rPr>
+        <w:t xml:space="preserve">ppendix </w:t>
+      </w:r>
+      <w:proofErr w:type="gramStart"/>
+      <w:r>
+        <w:rPr>
+          <w:rFonts w:ascii="Times New Roman" w:hAnsi="Times New Roman" w:cs="Times New Roman"/>
+        </w:rPr>
+        <w:t>entry</w:t>
+      </w:r>
+      <w:r>
+        <w:rPr>
+          <w:rFonts w:ascii="Times New Roman" w:hAnsi="Times New Roman" w:cs="Times New Roman"/>
+        </w:rPr>
+        <w:t>, or</w:t>
+      </w:r>
+      <w:proofErr w:type="gramEnd"/>
+      <w:r>
+        <w:rPr>
+          <w:rFonts w:ascii="Times New Roman" w:hAnsi="Times New Roman" w:cs="Times New Roman"/>
+        </w:rPr>
+        <w:t xml:space="preserve"> click the dictionary caption for the dictionary</w:t>
+      </w:r>
+      <w:r>
+        <w:rPr>
+          <w:rStyle w:val="FootnoteReference"/>
+          <w:rFonts w:ascii="Times New Roman" w:hAnsi="Times New Roman" w:cs="Times New Roman"/>
+        </w:rPr>
+        <w:footnoteReference w:id="1"/>
+      </w:r>
+      <w:r>
+        <w:rPr>
+          <w:rFonts w:ascii="Times New Roman" w:hAnsi="Times New Roman" w:cs="Times New Roman"/>
+        </w:rPr>
+        <w:t>).</w:t>
       </w:r>
       <w:r>
         <w:rPr>
@@ -1657,26 +1821,13 @@
     </w:p>
     <w:p>
       <w:pPr>
+        <w:spacing w:line="480" w:lineRule="auto"/>
         <w:rPr>
           <w:rFonts w:ascii="Times New Roman" w:hAnsi="Times New Roman" w:cs="Times New Roman"/>
         </w:rPr>
       </w:pPr>
       <w:bookmarkStart w:id="2" w:name="Field_types"/>
       <w:bookmarkEnd w:id="2"/>
-      <w:r>
-        <w:rPr>
-          <w:rFonts w:ascii="Times New Roman" w:hAnsi="Times New Roman" w:cs="Times New Roman"/>
-        </w:rPr>
-        <w:br w:type="page"/>
-      </w:r>
-    </w:p>
-    <w:p>
-      <w:pPr>
-        <w:spacing w:line="480" w:lineRule="auto"/>
-        <w:rPr>
-          <w:rFonts w:ascii="Times New Roman" w:hAnsi="Times New Roman" w:cs="Times New Roman"/>
-        </w:rPr>
-      </w:pPr>
       <w:r>
         <w:rPr>
           <w:rFonts w:ascii="Times New Roman" w:hAnsi="Times New Roman" w:cs="Times New Roman"/>
@@ -2010,7 +2161,7 @@
           <w:rStyle w:val="FootnoteReference"/>
           <w:rFonts w:ascii="Times New Roman" w:hAnsi="Times New Roman" w:cs="Times New Roman"/>
         </w:rPr>
-        <w:footnoteReference w:id="1"/>
+        <w:footnoteReference w:id="2"/>
       </w:r>
       <w:r>
         <w:rPr>
@@ -2570,7 +2721,7 @@
           <w:rStyle w:val="FootnoteReference"/>
           <w:rFonts w:ascii="Times New Roman" w:hAnsi="Times New Roman" w:cs="Times New Roman"/>
         </w:rPr>
-        <w:footnoteReference w:id="2"/>
+        <w:footnoteReference w:id="3"/>
       </w:r>
       <w:r>
         <w:rPr>
@@ -2623,7 +2774,7 @@
           <w:rStyle w:val="FootnoteReference"/>
           <w:rFonts w:ascii="Times New Roman" w:hAnsi="Times New Roman" w:cs="Times New Roman"/>
         </w:rPr>
-        <w:footnoteReference w:id="3"/>
+        <w:footnoteReference w:id="4"/>
       </w:r>
       <w:r>
         <w:rPr>
@@ -3352,7 +3503,7 @@
           <w:rFonts w:ascii="Times New Roman" w:hAnsi="Times New Roman" w:cs="Times New Roman"/>
         </w:rPr>
       </w:pPr>
-      <w:hyperlink r:id="rId19" w:history="1">
+      <w:hyperlink r:id="rId24" w:history="1">
         <w:r>
           <w:rPr>
             <w:rStyle w:val="Hyperlink"/>
@@ -3380,7 +3531,7 @@
           <w:rFonts w:ascii="Times New Roman" w:hAnsi="Times New Roman" w:cs="Times New Roman"/>
         </w:rPr>
       </w:pPr>
-      <w:hyperlink r:id="rId20" w:history="1">
+      <w:hyperlink r:id="rId25" w:history="1">
         <w:r>
           <w:rPr>
             <w:rStyle w:val="Hyperlink"/>
@@ -3423,7 +3574,7 @@
           <w:rFonts w:ascii="Times New Roman" w:hAnsi="Times New Roman" w:cs="Times New Roman"/>
         </w:rPr>
       </w:pPr>
-      <w:hyperlink r:id="rId21" w:history="1">
+      <w:hyperlink r:id="rId26" w:history="1">
         <w:r>
           <w:rPr>
             <w:rStyle w:val="Hyperlink"/>
@@ -3445,7 +3596,7 @@
           <w:rFonts w:ascii="Times New Roman" w:hAnsi="Times New Roman" w:cs="Times New Roman"/>
         </w:rPr>
       </w:pPr>
-      <w:hyperlink r:id="rId22" w:history="1">
+      <w:hyperlink r:id="rId27" w:history="1">
         <w:r>
           <w:rPr>
             <w:rStyle w:val="Hyperlink"/>
@@ -3488,7 +3639,7 @@
           <w:rFonts w:ascii="Times New Roman" w:hAnsi="Times New Roman" w:cs="Times New Roman"/>
         </w:rPr>
       </w:pPr>
-      <w:hyperlink r:id="rId23" w:history="1">
+      <w:hyperlink r:id="rId28" w:history="1">
         <w:r>
           <w:rPr>
             <w:rStyle w:val="Hyperlink"/>
@@ -3537,7 +3688,7 @@
           <w:rFonts w:ascii="Times New Roman" w:hAnsi="Times New Roman" w:cs="Times New Roman"/>
         </w:rPr>
       </w:pPr>
-      <w:hyperlink r:id="rId24" w:history="1">
+      <w:hyperlink r:id="rId29" w:history="1">
         <w:r>
           <w:rPr>
             <w:rStyle w:val="Hyperlink"/>
@@ -3621,7 +3772,7 @@
           <w:rFonts w:ascii="Times New Roman" w:hAnsi="Times New Roman" w:cs="Times New Roman"/>
         </w:rPr>
       </w:pPr>
-      <w:hyperlink r:id="rId25" w:history="1">
+      <w:hyperlink r:id="rId30" w:history="1">
         <w:r>
           <w:rPr>
             <w:rStyle w:val="Hyperlink"/>
@@ -3664,7 +3815,7 @@
           <w:rFonts w:ascii="Times New Roman" w:hAnsi="Times New Roman" w:cs="Times New Roman"/>
         </w:rPr>
       </w:pPr>
-      <w:hyperlink r:id="rId26" w:history="1">
+      <w:hyperlink r:id="rId31" w:history="1">
         <w:r>
           <w:rPr>
             <w:rStyle w:val="Hyperlink"/>
@@ -3713,7 +3864,7 @@
           <w:rFonts w:ascii="Times New Roman" w:hAnsi="Times New Roman" w:cs="Times New Roman"/>
         </w:rPr>
       </w:pPr>
-      <w:hyperlink r:id="rId27" w:history="1">
+      <w:hyperlink r:id="rId32" w:history="1">
         <w:r>
           <w:rPr>
             <w:rStyle w:val="Hyperlink"/>
@@ -3756,7 +3907,7 @@
           <w:rFonts w:ascii="Times New Roman" w:hAnsi="Times New Roman" w:cs="Times New Roman"/>
         </w:rPr>
       </w:pPr>
-      <w:hyperlink r:id="rId28" w:history="1">
+      <w:hyperlink r:id="rId33" w:history="1">
         <w:r>
           <w:rPr>
             <w:rStyle w:val="Hyperlink"/>
@@ -3805,7 +3956,7 @@
           <w:rFonts w:ascii="Times New Roman" w:hAnsi="Times New Roman" w:cs="Times New Roman"/>
         </w:rPr>
       </w:pPr>
-      <w:hyperlink r:id="rId29" w:history="1">
+      <w:hyperlink r:id="rId34" w:history="1">
         <w:r>
           <w:rPr>
             <w:rStyle w:val="Hyperlink"/>
@@ -3848,7 +3999,7 @@
           <w:rFonts w:ascii="Times New Roman" w:hAnsi="Times New Roman" w:cs="Times New Roman"/>
         </w:rPr>
       </w:pPr>
-      <w:hyperlink r:id="rId30" w:history="1">
+      <w:hyperlink r:id="rId35" w:history="1">
         <w:r>
           <w:rPr>
             <w:rStyle w:val="Hyperlink"/>
@@ -3898,7 +4049,7 @@
         </w:rPr>
         <w:t xml:space="preserve">: </w:t>
       </w:r>
-      <w:hyperlink r:id="rId31" w:history="1">
+      <w:hyperlink r:id="rId36" w:history="1">
         <w:r>
           <w:rPr>
             <w:rStyle w:val="Hyperlink"/>
@@ -3962,7 +4113,7 @@
         </w:rPr>
         <w:t xml:space="preserve">: </w:t>
       </w:r>
-      <w:hyperlink r:id="rId32" w:history="1">
+      <w:hyperlink r:id="rId37" w:history="1">
         <w:r>
           <w:rPr>
             <w:rStyle w:val="Hyperlink"/>
@@ -4002,7 +4153,7 @@
         </w:rPr>
         <w:t xml:space="preserve">: </w:t>
       </w:r>
-      <w:hyperlink r:id="rId33" w:history="1">
+      <w:hyperlink r:id="rId38" w:history="1">
         <w:r>
           <w:rPr>
             <w:rStyle w:val="Hyperlink"/>
@@ -4036,7 +4187,7 @@
         </w:rPr>
         <w:t xml:space="preserve">Week 4 journal: </w:t>
       </w:r>
-      <w:hyperlink r:id="rId34" w:history="1">
+      <w:hyperlink r:id="rId39" w:history="1">
         <w:r>
           <w:rPr>
             <w:rStyle w:val="Hyperlink"/>
@@ -4070,7 +4221,7 @@
         </w:rPr>
         <w:t xml:space="preserve">Week 5 journal: </w:t>
       </w:r>
-      <w:hyperlink r:id="rId35" w:history="1">
+      <w:hyperlink r:id="rId40" w:history="1">
         <w:r>
           <w:rPr>
             <w:rStyle w:val="Hyperlink"/>
@@ -4112,7 +4263,7 @@
         </w:rPr>
         <w:t xml:space="preserve">: </w:t>
       </w:r>
-      <w:hyperlink r:id="rId36" w:history="1">
+      <w:hyperlink r:id="rId41" w:history="1">
         <w:r>
           <w:rPr>
             <w:rStyle w:val="Hyperlink"/>
@@ -4140,10 +4291,10 @@
     </w:p>
     <w:p/>
     <w:sectPr>
-      <w:headerReference w:type="even" r:id="rId37"/>
-      <w:headerReference w:type="default" r:id="rId38"/>
-      <w:footerReference w:type="even" r:id="rId39"/>
-      <w:footerReference w:type="default" r:id="rId40"/>
+      <w:headerReference w:type="even" r:id="rId42"/>
+      <w:headerReference w:type="default" r:id="rId43"/>
+      <w:footerReference w:type="even" r:id="rId44"/>
+      <w:footerReference w:type="default" r:id="rId45"/>
       <w:pgSz w:w="12240" w:h="15840"/>
       <w:pgMar w:top="1440" w:right="1440" w:bottom="1440" w:left="1440" w:header="720" w:footer="720" w:gutter="0"/>
       <w:cols w:space="720"/>
@@ -4282,6 +4433,22 @@
         <w:footnoteRef/>
       </w:r>
       <w:r>
+        <w:t xml:space="preserve"> Data dictionaries are not needed for the Zip Codes and Healthcare Procedures datasets</w:t>
+      </w:r>
+    </w:p>
+  </w:footnote>
+  <w:footnote w:id="2">
+    <w:p>
+      <w:pPr>
+        <w:pStyle w:val="FootnoteText"/>
+      </w:pPr>
+      <w:r>
+        <w:rPr>
+          <w:rStyle w:val="FootnoteReference"/>
+        </w:rPr>
+        <w:footnoteRef/>
+      </w:r>
+      <w:r>
         <w:t xml:space="preserve"> The Capstone Reflection Journals are listed and linked in </w:t>
       </w:r>
       <w:hyperlink w:anchor="_Appendix_4:_Reflection" w:history="1">
@@ -4297,7 +4464,7 @@
       </w:r>
     </w:p>
   </w:footnote>
-  <w:footnote w:id="2">
+  <w:footnote w:id="3">
     <w:p>
       <w:pPr>
         <w:pStyle w:val="FootnoteText"/>
@@ -4313,7 +4480,7 @@
       </w:r>
     </w:p>
   </w:footnote>
-  <w:footnote w:id="3">
+  <w:footnote w:id="4">
     <w:p>
       <w:pPr>
         <w:pStyle w:val="FootnoteText"/>
@@ -4405,17 +4572,11 @@
       <w:jc w:val="right"/>
     </w:pPr>
     <w:r>
-      <w:t>Zucker-Scharff</w:t>
-    </w:r>
-    <w:r>
-      <w:t xml:space="preserve"> - Milestone 1 DX</w:t>
+      <w:t>Zucker-Scharff - Milestone 1 DX</w:t>
     </w:r>
     <w:proofErr w:type="gramStart"/>
     <w:r>
-      <w:t>699</w:t>
-    </w:r>
-    <w:r>
-      <w:t xml:space="preserve">  -</w:t>
+      <w:t>699  -</w:t>
     </w:r>
     <w:proofErr w:type="gramEnd"/>
     <w:r>
@@ -4458,7 +4619,7 @@
       <w:rPr>
         <w:noProof/>
       </w:rPr>
-      <w:t>3/8/25 11:29:59 AM</w:t>
+      <w:t>3/8/25 12:03:11 PM</w:t>
     </w:r>
     <w:r>
       <w:fldChar w:fldCharType="end"/>
@@ -5739,8 +5900,8 @@
   <w:style w:type="character" w:default="1" w:styleId="DefaultParagraphFont">
     <w:name w:val="Default Paragraph Font"/>
     <w:uiPriority w:val="1"/>
+    <w:semiHidden/>
     <w:unhideWhenUsed/>
-    <w:rsid w:val="00587310"/>
   </w:style>
   <w:style w:type="table" w:default="1" w:styleId="TableNormal">
     <w:name w:val="Normal Table"/>
@@ -5762,7 +5923,6 @@
     <w:uiPriority w:val="99"/>
     <w:semiHidden/>
     <w:unhideWhenUsed/>
-    <w:rsid w:val="00587310"/>
   </w:style>
   <w:style w:type="character" w:customStyle="1" w:styleId="Heading1Char">
     <w:name w:val="Heading 1 Char"/>
@@ -6815,4 +6975,16 @@
     </a:ext>
   </a:extLst>
 </a:theme>
+</file>
+
+<file path=customXml/item1.xml><?xml version="1.0" encoding="utf-8"?>
+<b:Sources xmlns:b="http://schemas.openxmlformats.org/officeDocument/2006/bibliography" xmlns="http://schemas.openxmlformats.org/officeDocument/2006/bibliography" SelectedStyle="/APASixthEditionOfficeOnline.xsl" StyleName="APA" Version="6"/>
+</file>
+
+<file path=customXml/itemProps1.xml><?xml version="1.0" encoding="utf-8"?>
+<ds:datastoreItem xmlns:ds="http://schemas.openxmlformats.org/officeDocument/2006/customXml" ds:itemID="{8D94432D-7A59-C34B-8EC5-3B15BACBDFDE}">
+  <ds:schemaRefs>
+    <ds:schemaRef ds:uri="http://schemas.openxmlformats.org/officeDocument/2006/bibliography"/>
+  </ds:schemaRefs>
+</ds:datastoreItem>
 </file>
</xml_diff>

<commit_message>
Added note about search parameters
</commit_message>
<xml_diff>
--- a/Thomas Zucker-Scharff Milestone 1 DX699 report - NC.docx
+++ b/Thomas Zucker-Scharff Milestone 1 DX699 report - NC.docx
@@ -167,6 +167,13 @@
         </w:rPr>
         <w:t>.</w:t>
       </w:r>
+      <w:r>
+        <w:rPr>
+          <w:rStyle w:val="FootnoteReference"/>
+          <w:rFonts w:ascii="Times New Roman" w:hAnsi="Times New Roman" w:cs="Times New Roman"/>
+        </w:rPr>
+        <w:footnoteReference w:id="1"/>
+      </w:r>
     </w:p>
     <w:p>
       <w:pPr>
@@ -424,6 +431,9 @@
         <w:t xml:space="preserve"> respectively. </w:t>
       </w:r>
     </w:p>
+    <w:bookmarkStart w:id="0" w:name="Introduction"/>
+    <w:bookmarkStart w:id="1" w:name="dataaset_snippets"/>
+    <w:bookmarkEnd w:id="0"/>
     <w:p>
       <w:pPr>
         <w:spacing w:line="480" w:lineRule="auto"/>
@@ -431,9 +441,6 @@
           <w:rFonts w:ascii="Times New Roman" w:hAnsi="Times New Roman" w:cs="Times New Roman"/>
         </w:rPr>
       </w:pPr>
-      <w:bookmarkStart w:id="0" w:name="Introduction"/>
-      <w:bookmarkStart w:id="1" w:name="dataaset_snippets"/>
-      <w:bookmarkEnd w:id="0"/>
       <w:r>
         <w:rPr>
           <w:noProof/>
@@ -1531,7 +1538,7 @@
           <w:noProof/>
         </w:rPr>
         <w:drawing>
-          <wp:anchor distT="0" distB="0" distL="114300" distR="114300" simplePos="0" relativeHeight="251660288" behindDoc="1" locked="0" layoutInCell="1" allowOverlap="1" wp14:anchorId="38BCD1BE" wp14:editId="6C6B75F4">
+          <wp:anchor distT="0" distB="0" distL="114300" distR="114300" simplePos="0" relativeHeight="251660288" behindDoc="1" locked="0" layoutInCell="1" allowOverlap="1" wp14:anchorId="38BCD1BE" wp14:editId="5A05321C">
             <wp:simplePos x="0" y="0"/>
             <wp:positionH relativeFrom="column">
               <wp:posOffset>-29845</wp:posOffset>
@@ -1771,13 +1778,7 @@
         <w:rPr>
           <w:rFonts w:ascii="Times New Roman" w:hAnsi="Times New Roman" w:cs="Times New Roman"/>
         </w:rPr>
-        <w:t xml:space="preserve"> (click the dataset image to see the a</w:t>
-      </w:r>
-      <w:r>
-        <w:rPr>
-          <w:rFonts w:ascii="Times New Roman" w:hAnsi="Times New Roman" w:cs="Times New Roman"/>
-        </w:rPr>
-        <w:t xml:space="preserve">ppendix </w:t>
+        <w:t xml:space="preserve"> (click the dataset image to see the appendix </w:t>
       </w:r>
       <w:proofErr w:type="gramStart"/>
       <w:r>
@@ -1804,7 +1805,7 @@
           <w:rStyle w:val="FootnoteReference"/>
           <w:rFonts w:ascii="Times New Roman" w:hAnsi="Times New Roman" w:cs="Times New Roman"/>
         </w:rPr>
-        <w:footnoteReference w:id="1"/>
+        <w:footnoteReference w:id="2"/>
       </w:r>
       <w:r>
         <w:rPr>
@@ -2161,7 +2162,7 @@
           <w:rStyle w:val="FootnoteReference"/>
           <w:rFonts w:ascii="Times New Roman" w:hAnsi="Times New Roman" w:cs="Times New Roman"/>
         </w:rPr>
-        <w:footnoteReference w:id="2"/>
+        <w:footnoteReference w:id="3"/>
       </w:r>
       <w:r>
         <w:rPr>
@@ -2721,7 +2722,7 @@
           <w:rStyle w:val="FootnoteReference"/>
           <w:rFonts w:ascii="Times New Roman" w:hAnsi="Times New Roman" w:cs="Times New Roman"/>
         </w:rPr>
-        <w:footnoteReference w:id="3"/>
+        <w:footnoteReference w:id="4"/>
       </w:r>
       <w:r>
         <w:rPr>
@@ -2774,7 +2775,7 @@
           <w:rStyle w:val="FootnoteReference"/>
           <w:rFonts w:ascii="Times New Roman" w:hAnsi="Times New Roman" w:cs="Times New Roman"/>
         </w:rPr>
-        <w:footnoteReference w:id="4"/>
+        <w:footnoteReference w:id="5"/>
       </w:r>
       <w:r>
         <w:rPr>
@@ -4433,11 +4434,27 @@
         <w:footnoteRef/>
       </w:r>
       <w:r>
-        <w:t xml:space="preserve"> Data dictionaries are not needed for the Zip Codes and Healthcare Procedures datasets</w:t>
+        <w:t xml:space="preserve"> The NPN datasets include a link to the search parameters which were used to generate them</w:t>
       </w:r>
     </w:p>
   </w:footnote>
   <w:footnote w:id="2">
+    <w:p>
+      <w:pPr>
+        <w:pStyle w:val="FootnoteText"/>
+      </w:pPr>
+      <w:r>
+        <w:rPr>
+          <w:rStyle w:val="FootnoteReference"/>
+        </w:rPr>
+        <w:footnoteRef/>
+      </w:r>
+      <w:r>
+        <w:t xml:space="preserve"> Data dictionaries are not needed for the Zip Codes and Healthcare Procedures datasets</w:t>
+      </w:r>
+    </w:p>
+  </w:footnote>
+  <w:footnote w:id="3">
     <w:p>
       <w:pPr>
         <w:pStyle w:val="FootnoteText"/>
@@ -4464,7 +4481,7 @@
       </w:r>
     </w:p>
   </w:footnote>
-  <w:footnote w:id="3">
+  <w:footnote w:id="4">
     <w:p>
       <w:pPr>
         <w:pStyle w:val="FootnoteText"/>
@@ -4480,7 +4497,7 @@
       </w:r>
     </w:p>
   </w:footnote>
-  <w:footnote w:id="4">
+  <w:footnote w:id="5">
     <w:p>
       <w:pPr>
         <w:pStyle w:val="FootnoteText"/>
@@ -4619,7 +4636,7 @@
       <w:rPr>
         <w:noProof/>
       </w:rPr>
-      <w:t>3/8/25 12:03:11 PM</w:t>
+      <w:t>3/8/25 12:20:09 PM</w:t>
     </w:r>
     <w:r>
       <w:fldChar w:fldCharType="end"/>

</xml_diff>

<commit_message>
search parameters note added
</commit_message>
<xml_diff>
--- a/Thomas Zucker-Scharff Milestone 1 DX699 report - NC.docx
+++ b/Thomas Zucker-Scharff Milestone 1 DX699 report - NC.docx
@@ -1538,7 +1538,7 @@
           <w:noProof/>
         </w:rPr>
         <w:drawing>
-          <wp:anchor distT="0" distB="0" distL="114300" distR="114300" simplePos="0" relativeHeight="251660288" behindDoc="1" locked="0" layoutInCell="1" allowOverlap="1" wp14:anchorId="38BCD1BE" wp14:editId="5A05321C">
+          <wp:anchor distT="0" distB="0" distL="114300" distR="114300" simplePos="0" relativeHeight="251660288" behindDoc="1" locked="0" layoutInCell="1" allowOverlap="1" wp14:anchorId="38BCD1BE" wp14:editId="465A2F79">
             <wp:simplePos x="0" y="0"/>
             <wp:positionH relativeFrom="column">
               <wp:posOffset>-29845</wp:posOffset>
@@ -4636,7 +4636,7 @@
       <w:rPr>
         <w:noProof/>
       </w:rPr>
-      <w:t>3/8/25 12:20:09 PM</w:t>
+      <w:t>3/8/25 12:24:05 PM</w:t>
     </w:r>
     <w:r>
       <w:fldChar w:fldCharType="end"/>

</xml_diff>

<commit_message>
Change of text in journal appendix
</commit_message>
<xml_diff>
--- a/Thomas Zucker-Scharff Milestone 1 DX699 report - NC.docx
+++ b/Thomas Zucker-Scharff Milestone 1 DX699 report - NC.docx
@@ -1538,7 +1538,7 @@
           <w:noProof/>
         </w:rPr>
         <w:drawing>
-          <wp:anchor distT="0" distB="0" distL="114300" distR="114300" simplePos="0" relativeHeight="251660288" behindDoc="1" locked="0" layoutInCell="1" allowOverlap="1" wp14:anchorId="38BCD1BE" wp14:editId="205DBD4D">
+          <wp:anchor distT="0" distB="0" distL="114300" distR="114300" simplePos="0" relativeHeight="251660288" behindDoc="1" locked="0" layoutInCell="1" allowOverlap="1" wp14:anchorId="38BCD1BE" wp14:editId="3DA81A69">
             <wp:simplePos x="0" y="0"/>
             <wp:positionH relativeFrom="column">
               <wp:posOffset>-29845</wp:posOffset>
@@ -3524,21 +3524,7 @@
             <w:rStyle w:val="Hyperlink"/>
             <w:rFonts w:ascii="Times New Roman" w:hAnsi="Times New Roman" w:cs="Times New Roman"/>
           </w:rPr>
-          <w:t>Link: https://docs.google.com/spread</w:t>
-        </w:r>
-        <w:r>
-          <w:rPr>
-            <w:rStyle w:val="Hyperlink"/>
-            <w:rFonts w:ascii="Times New Roman" w:hAnsi="Times New Roman" w:cs="Times New Roman"/>
-          </w:rPr>
-          <w:t>s</w:t>
-        </w:r>
-        <w:r>
-          <w:rPr>
-            <w:rStyle w:val="Hyperlink"/>
-            <w:rFonts w:ascii="Times New Roman" w:hAnsi="Times New Roman" w:cs="Times New Roman"/>
-          </w:rPr>
-          <w:t>heets/d/1AS4hXy0uTIhZYt6Htagm5u1rkGHPqaS_/edit?usp=drive_link&amp;ouid=103523606972182441044&amp;rtpof=true&amp;sd=true</w:t>
+          <w:t>Link: https://docs.google.com/spreadsheets/d/1AS4hXy0uTIhZYt6Htagm5u1rkGHPqaS_/edit?usp=drive_link&amp;ouid=103523606972182441044&amp;rtpof=true&amp;sd=true</w:t>
         </w:r>
       </w:hyperlink>
       <w:r>
@@ -4306,6 +4292,12 @@
       </w:r>
       <w:bookmarkStart w:id="34" w:name="outline"/>
       <w:bookmarkEnd w:id="34"/>
+      <w:r>
+        <w:rPr>
+          <w:rFonts w:ascii="Times New Roman" w:hAnsi="Times New Roman" w:cs="Times New Roman"/>
+        </w:rPr>
+        <w:t xml:space="preserve"> (note that this version includes all other versions)</w:t>
+      </w:r>
       <w:r>
         <w:rPr>
           <w:rFonts w:ascii="Times New Roman" w:hAnsi="Times New Roman" w:cs="Times New Roman"/>
@@ -4714,7 +4706,7 @@
       <w:rPr>
         <w:noProof/>
       </w:rPr>
-      <w:t>3/8/25 3:02:29 PM</w:t>
+      <w:t>3/8/25 4:42:22 PM</w:t>
     </w:r>
     <w:r>
       <w:fldChar w:fldCharType="end"/>

</xml_diff>

<commit_message>
Footnote added citing the journal and the powerpoint
</commit_message>
<xml_diff>
--- a/Thomas Zucker-Scharff Milestone 1 DX699 report - NC.docx
+++ b/Thomas Zucker-Scharff Milestone 1 DX699 report - NC.docx
@@ -20,7 +20,20 @@
           <w:rFonts w:ascii="Times New Roman" w:hAnsi="Times New Roman" w:cs="Times New Roman"/>
         </w:rPr>
         <w:tab/>
-        <w:t xml:space="preserve">In this report six datasets will be discussed. The first two datasets detail information on plant life in the USA; </w:t>
+        <w:t>In this report six datasets will be discussed</w:t>
+      </w:r>
+      <w:r>
+        <w:rPr>
+          <w:rStyle w:val="FootnoteReference"/>
+          <w:rFonts w:ascii="Times New Roman" w:hAnsi="Times New Roman" w:cs="Times New Roman"/>
+        </w:rPr>
+        <w:footnoteReference w:id="1"/>
+      </w:r>
+      <w:r>
+        <w:rPr>
+          <w:rFonts w:ascii="Times New Roman" w:hAnsi="Times New Roman" w:cs="Times New Roman"/>
+        </w:rPr>
+        <w:t xml:space="preserve">. The first two datasets detail information on plant life in the USA; </w:t>
       </w:r>
       <w:r>
         <w:rPr>
@@ -172,7 +185,7 @@
           <w:rStyle w:val="FootnoteReference"/>
           <w:rFonts w:ascii="Times New Roman" w:hAnsi="Times New Roman" w:cs="Times New Roman"/>
         </w:rPr>
-        <w:footnoteReference w:id="1"/>
+        <w:footnoteReference w:id="2"/>
       </w:r>
     </w:p>
     <w:p>
@@ -1538,7 +1551,7 @@
           <w:noProof/>
         </w:rPr>
         <w:drawing>
-          <wp:anchor distT="0" distB="0" distL="114300" distR="114300" simplePos="0" relativeHeight="251660288" behindDoc="1" locked="0" layoutInCell="1" allowOverlap="1" wp14:anchorId="38BCD1BE" wp14:editId="3DA81A69">
+          <wp:anchor distT="0" distB="0" distL="114300" distR="114300" simplePos="0" relativeHeight="251660288" behindDoc="1" locked="0" layoutInCell="1" allowOverlap="1" wp14:anchorId="38BCD1BE" wp14:editId="7588CEB1">
             <wp:simplePos x="0" y="0"/>
             <wp:positionH relativeFrom="column">
               <wp:posOffset>-29845</wp:posOffset>
@@ -1805,7 +1818,7 @@
           <w:rStyle w:val="FootnoteReference"/>
           <w:rFonts w:ascii="Times New Roman" w:hAnsi="Times New Roman" w:cs="Times New Roman"/>
         </w:rPr>
-        <w:footnoteReference w:id="2"/>
+        <w:footnoteReference w:id="3"/>
       </w:r>
       <w:r>
         <w:rPr>
@@ -2162,7 +2175,7 @@
           <w:rStyle w:val="FootnoteReference"/>
           <w:rFonts w:ascii="Times New Roman" w:hAnsi="Times New Roman" w:cs="Times New Roman"/>
         </w:rPr>
-        <w:footnoteReference w:id="3"/>
+        <w:footnoteReference w:id="4"/>
       </w:r>
       <w:r>
         <w:rPr>
@@ -2722,7 +2735,7 @@
           <w:rStyle w:val="FootnoteReference"/>
           <w:rFonts w:ascii="Times New Roman" w:hAnsi="Times New Roman" w:cs="Times New Roman"/>
         </w:rPr>
-        <w:footnoteReference w:id="4"/>
+        <w:footnoteReference w:id="5"/>
       </w:r>
       <w:r>
         <w:rPr>
@@ -2775,7 +2788,7 @@
           <w:rStyle w:val="FootnoteReference"/>
           <w:rFonts w:ascii="Times New Roman" w:hAnsi="Times New Roman" w:cs="Times New Roman"/>
         </w:rPr>
-        <w:footnoteReference w:id="5"/>
+        <w:footnoteReference w:id="6"/>
       </w:r>
       <w:r>
         <w:rPr>
@@ -4504,7 +4517,7 @@
         <w:footnoteRef/>
       </w:r>
       <w:r>
-        <w:t xml:space="preserve"> The NPN datasets include a link to the search parameters which were used to generate them</w:t>
+        <w:t xml:space="preserve"> Note that some content is from the Journal and some content is from the week 5 pptx.</w:t>
       </w:r>
     </w:p>
   </w:footnote>
@@ -4520,11 +4533,27 @@
         <w:footnoteRef/>
       </w:r>
       <w:r>
-        <w:t xml:space="preserve"> Data dictionaries are not needed for the Zip Codes and Healthcare Procedures datasets</w:t>
+        <w:t xml:space="preserve"> The NPN datasets include a link to the search parameters which were used to generate them</w:t>
       </w:r>
     </w:p>
   </w:footnote>
   <w:footnote w:id="3">
+    <w:p>
+      <w:pPr>
+        <w:pStyle w:val="FootnoteText"/>
+      </w:pPr>
+      <w:r>
+        <w:rPr>
+          <w:rStyle w:val="FootnoteReference"/>
+        </w:rPr>
+        <w:footnoteRef/>
+      </w:r>
+      <w:r>
+        <w:t xml:space="preserve"> Data dictionaries are not needed for the Zip Codes and Healthcare Procedures datasets</w:t>
+      </w:r>
+    </w:p>
+  </w:footnote>
+  <w:footnote w:id="4">
     <w:p>
       <w:pPr>
         <w:pStyle w:val="FootnoteText"/>
@@ -4551,7 +4580,7 @@
       </w:r>
     </w:p>
   </w:footnote>
-  <w:footnote w:id="4">
+  <w:footnote w:id="5">
     <w:p>
       <w:pPr>
         <w:pStyle w:val="FootnoteText"/>
@@ -4567,7 +4596,7 @@
       </w:r>
     </w:p>
   </w:footnote>
-  <w:footnote w:id="5">
+  <w:footnote w:id="6">
     <w:p>
       <w:pPr>
         <w:pStyle w:val="FootnoteText"/>
@@ -4706,7 +4735,7 @@
       <w:rPr>
         <w:noProof/>
       </w:rPr>
-      <w:t>3/8/25 4:42:22 PM</w:t>
+      <w:t>3/8/25 4:46:14 PM</w:t>
     </w:r>
     <w:r>
       <w:fldChar w:fldCharType="end"/>

</xml_diff>